<commit_message>
acabados los ejercicios de sistemas informaticos pero aun quedan ejercicios en ese entregable, supongo que nos enseñaran el resto ya
</commit_message>
<xml_diff>
--- a/SISTEMES INFORMÀTICS/RA2/Entregable 1 - Direcciones IP y máscara de subred/DAW_SSII_Act5_SanchezCastelblanqueJuanFrancisco.docx
+++ b/SISTEMES INFORMÀTICS/RA2/Entregable 1 - Direcciones IP y máscara de subred/DAW_SSII_Act5_SanchezCastelblanqueJuanFrancisco.docx
@@ -134,14 +134,14 @@
           <w:color w:val="38761d"/>
           <w:rtl w:val="0"/>
         </w:rPr>
-        <w:t xml:space="preserve">111111111.11111111.1</w:t>
-      </w:r>
-      <w:r>
-        <w:rPr>
-          <w:color w:val="990000"/>
-          <w:rtl w:val="0"/>
-        </w:rPr>
-        <w:t xml:space="preserve">1000000.00000000</w:t>
+        <w:t xml:space="preserve">111111111.11111111.11</w:t>
+      </w:r>
+      <w:r>
+        <w:rPr>
+          <w:color w:val="990000"/>
+          <w:rtl w:val="0"/>
+        </w:rPr>
+        <w:t xml:space="preserve">000000.00000000</w:t>
       </w:r>
     </w:p>
     <w:p>
@@ -678,6 +678,55 @@
     <w:p>
       <w:pPr>
         <w:ind w:left="720" w:firstLine="0"/>
+        <w:rPr/>
+      </w:pPr>
+      <w:r>
+        <w:rPr>
+          <w:b w:val="1"/>
+          <w:rtl w:val="0"/>
+        </w:rPr>
+        <w:tab/>
+      </w:r>
+      <w:r>
+        <w:rPr>
+          <w:color w:val="38761d"/>
+          <w:rtl w:val="0"/>
+        </w:rPr>
+        <w:t xml:space="preserve">11111111.11111111.1</w:t>
+      </w:r>
+      <w:r>
+        <w:rPr>
+          <w:color w:val="990000"/>
+          <w:rtl w:val="0"/>
+        </w:rPr>
+        <w:t xml:space="preserve">0000000.00000000</w:t>
+      </w:r>
+      <w:r>
+        <w:rPr>
+          <w:rtl w:val="0"/>
+        </w:rPr>
+        <w:tab/>
+        <w:t xml:space="preserve">&gt;&gt;&gt;</w:t>
+        <w:tab/>
+        <w:t xml:space="preserve">17</w:t>
+      </w:r>
+    </w:p>
+    <w:p>
+      <w:pPr>
+        <w:ind w:left="720" w:firstLine="0"/>
+        <w:rPr>
+          <w:b w:val="1"/>
+        </w:rPr>
+      </w:pPr>
+      <w:r>
+        <w:rPr>
+          <w:rtl w:val="0"/>
+        </w:rPr>
+      </w:r>
+    </w:p>
+    <w:p>
+      <w:pPr>
+        <w:ind w:left="720" w:firstLine="0"/>
         <w:rPr>
           <w:b w:val="1"/>
         </w:rPr>
@@ -693,6 +742,55 @@
     <w:p>
       <w:pPr>
         <w:ind w:left="720" w:firstLine="0"/>
+        <w:rPr/>
+      </w:pPr>
+      <w:r>
+        <w:rPr>
+          <w:b w:val="1"/>
+          <w:rtl w:val="0"/>
+        </w:rPr>
+        <w:tab/>
+      </w:r>
+      <w:r>
+        <w:rPr>
+          <w:color w:val="38761d"/>
+          <w:rtl w:val="0"/>
+        </w:rPr>
+        <w:t xml:space="preserve">11111111.11111111.11111</w:t>
+      </w:r>
+      <w:r>
+        <w:rPr>
+          <w:color w:val="990000"/>
+          <w:rtl w:val="0"/>
+        </w:rPr>
+        <w:t xml:space="preserve">000.00000000</w:t>
+      </w:r>
+      <w:r>
+        <w:rPr>
+          <w:rtl w:val="0"/>
+        </w:rPr>
+        <w:tab/>
+        <w:t xml:space="preserve">&gt;&gt;&gt;</w:t>
+        <w:tab/>
+        <w:t xml:space="preserve">21</w:t>
+      </w:r>
+    </w:p>
+    <w:p>
+      <w:pPr>
+        <w:ind w:left="720" w:firstLine="0"/>
+        <w:rPr>
+          <w:b w:val="1"/>
+        </w:rPr>
+      </w:pPr>
+      <w:r>
+        <w:rPr>
+          <w:rtl w:val="0"/>
+        </w:rPr>
+      </w:r>
+    </w:p>
+    <w:p>
+      <w:pPr>
+        <w:ind w:left="720" w:firstLine="0"/>
         <w:rPr>
           <w:b w:val="1"/>
         </w:rPr>
@@ -708,6 +806,55 @@
     <w:p>
       <w:pPr>
         <w:ind w:left="720" w:firstLine="0"/>
+        <w:rPr/>
+      </w:pPr>
+      <w:r>
+        <w:rPr>
+          <w:b w:val="1"/>
+          <w:rtl w:val="0"/>
+        </w:rPr>
+        <w:tab/>
+      </w:r>
+      <w:r>
+        <w:rPr>
+          <w:color w:val="38761d"/>
+          <w:rtl w:val="0"/>
+        </w:rPr>
+        <w:t xml:space="preserve">11111111.111</w:t>
+      </w:r>
+      <w:r>
+        <w:rPr>
+          <w:color w:val="990000"/>
+          <w:rtl w:val="0"/>
+        </w:rPr>
+        <w:t xml:space="preserve">00000.00000000.00000000</w:t>
+      </w:r>
+      <w:r>
+        <w:rPr>
+          <w:rtl w:val="0"/>
+        </w:rPr>
+        <w:tab/>
+        <w:t xml:space="preserve">&gt;&gt;&gt;</w:t>
+        <w:tab/>
+        <w:t xml:space="preserve">11</w:t>
+      </w:r>
+    </w:p>
+    <w:p>
+      <w:pPr>
+        <w:ind w:left="0" w:firstLine="0"/>
+        <w:rPr>
+          <w:b w:val="1"/>
+        </w:rPr>
+      </w:pPr>
+      <w:r>
+        <w:rPr>
+          <w:rtl w:val="0"/>
+        </w:rPr>
+      </w:r>
+    </w:p>
+    <w:p>
+      <w:pPr>
+        <w:ind w:left="720" w:firstLine="0"/>
         <w:rPr>
           <w:b w:val="1"/>
         </w:rPr>
@@ -723,14 +870,37 @@
     <w:p>
       <w:pPr>
         <w:ind w:left="720" w:firstLine="0"/>
-        <w:rPr>
-          <w:b w:val="1"/>
-        </w:rPr>
-      </w:pPr>
-      <w:r>
-        <w:rPr>
-          <w:rtl w:val="0"/>
-        </w:rPr>
+        <w:rPr/>
+      </w:pPr>
+      <w:r>
+        <w:rPr>
+          <w:b w:val="1"/>
+          <w:rtl w:val="0"/>
+        </w:rPr>
+        <w:tab/>
+      </w:r>
+      <w:r>
+        <w:rPr>
+          <w:color w:val="38761d"/>
+          <w:rtl w:val="0"/>
+        </w:rPr>
+        <w:t xml:space="preserve">11111111.11111111.11</w:t>
+      </w:r>
+      <w:r>
+        <w:rPr>
+          <w:color w:val="990000"/>
+          <w:rtl w:val="0"/>
+        </w:rPr>
+        <w:t xml:space="preserve">000000.00000000</w:t>
+      </w:r>
+      <w:r>
+        <w:rPr>
+          <w:rtl w:val="0"/>
+        </w:rPr>
+        <w:tab/>
+        <w:t xml:space="preserve">&gt;&gt;&gt;</w:t>
+        <w:tab/>
+        <w:t xml:space="preserve">18</w:t>
       </w:r>
     </w:p>
     <w:sectPr>

</xml_diff>